<commit_message>
Still plugging away at this thing
</commit_message>
<xml_diff>
--- a/4 manuscript/COPR Feedback 5_2.docx
+++ b/4 manuscript/COPR Feedback 5_2.docx
@@ -422,11 +422,10 @@
         </w:numPr>
       </w:pPr>
       <w:r>
-        <w:t>Maybe reframe associations as first order associations</w:t>
-      </w:r>
-      <w:r>
-        <w:t>?</w:t>
-      </w:r>
+        <w:t>Not sure the best way to approach this</w:t>
+      </w:r>
+      <w:bookmarkStart w:id="0" w:name="_GoBack"/>
+      <w:bookmarkEnd w:id="0"/>
     </w:p>
     <w:p>
       <w:pPr>
@@ -635,8 +634,6 @@
         </w:rPr>
         <w:t>Tried addressing this.</w:t>
       </w:r>
-      <w:bookmarkStart w:id="0" w:name="_GoBack"/>
-      <w:bookmarkEnd w:id="0"/>
     </w:p>
     <w:p>
       <w:pPr>

</xml_diff>